<commit_message>
changes in the app to prdict whether employee will leave or not
</commit_message>
<xml_diff>
--- a/DetailsProject.docx
+++ b/DetailsProject.docx
@@ -15,7 +15,14 @@
           <w:rFonts w:ascii="Times New Roman" w:hAnsi="Times New Roman" w:cs="Times New Roman"/>
           <w:b/>
         </w:rPr>
-        <w:t>SOFT COMPUTING</w:t>
+        <w:t>ARTIFICIAL INTELLIGENCE</w:t>
+      </w:r>
+      <w:r>
+        <w:rPr>
+          <w:rFonts w:ascii="Times New Roman" w:hAnsi="Times New Roman" w:cs="Times New Roman"/>
+          <w:b/>
+        </w:rPr>
+        <w:t>-ITE2010</w:t>
       </w:r>
     </w:p>
     <w:p>
@@ -31,7 +38,7 @@
           <w:rFonts w:ascii="Times New Roman" w:hAnsi="Times New Roman" w:cs="Times New Roman"/>
           <w:b/>
         </w:rPr>
-        <w:t>DIGITAL ASSIGNMENT-1</w:t>
+        <w:t>REVIEW-2</w:t>
       </w:r>
     </w:p>
     <w:p>
@@ -47,7 +54,28 @@
           <w:rFonts w:ascii="Times New Roman" w:hAnsi="Times New Roman" w:cs="Times New Roman"/>
           <w:b/>
         </w:rPr>
-        <w:t>NAME-ANISH SINGH WALIA</w:t>
+        <w:t>FACULTY:</w:t>
+      </w:r>
+      <w:r>
+        <w:rPr>
+          <w:rFonts w:ascii="Times New Roman" w:hAnsi="Times New Roman" w:cs="Times New Roman"/>
+          <w:b/>
+        </w:rPr>
+        <w:t xml:space="preserve"> </w:t>
+      </w:r>
+      <w:r>
+        <w:rPr>
+          <w:rFonts w:ascii="Times New Roman" w:hAnsi="Times New Roman" w:cs="Times New Roman"/>
+          <w:b/>
+        </w:rPr>
+        <w:t xml:space="preserve">PROF </w:t>
+      </w:r>
+      <w:r>
+        <w:rPr>
+          <w:rFonts w:ascii="Times New Roman" w:hAnsi="Times New Roman" w:cs="Times New Roman"/>
+          <w:b/>
+        </w:rPr>
+        <w:t>AJIT KUMAR SANTRA</w:t>
       </w:r>
     </w:p>
     <w:p>
@@ -63,7 +91,7 @@
           <w:rFonts w:ascii="Times New Roman" w:hAnsi="Times New Roman" w:cs="Times New Roman"/>
           <w:b/>
         </w:rPr>
-        <w:t>REG-No:15BIT0116</w:t>
+        <w:t>SLOT-A2+TA2</w:t>
       </w:r>
     </w:p>
     <w:p>
@@ -74,33 +102,112 @@
           <w:b/>
         </w:rPr>
       </w:pPr>
-      <w:r>
-        <w:rPr>
-          <w:rFonts w:ascii="Times New Roman" w:hAnsi="Times New Roman" w:cs="Times New Roman"/>
-          <w:b/>
-        </w:rPr>
-        <w:t>FACULTY:</w:t>
-      </w:r>
-      <w:r>
-        <w:rPr>
-          <w:rFonts w:ascii="Times New Roman" w:hAnsi="Times New Roman" w:cs="Times New Roman"/>
-          <w:b/>
-        </w:rPr>
-        <w:t xml:space="preserve"> </w:t>
-      </w:r>
-      <w:r>
-        <w:rPr>
-          <w:rFonts w:ascii="Times New Roman" w:hAnsi="Times New Roman" w:cs="Times New Roman"/>
-          <w:b/>
-        </w:rPr>
-        <w:t>PROF LAKSHMI PRIYA GG</w:t>
-      </w:r>
-    </w:p>
-    <w:p>
-      <w:pPr>
-        <w:rPr>
-          <w:rFonts w:ascii="Times New Roman" w:hAnsi="Times New Roman" w:cs="Times New Roman"/>
-          <w:b/>
+    </w:p>
+    <w:p>
+      <w:pPr>
+        <w:jc w:val="center"/>
+        <w:rPr>
+          <w:rFonts w:ascii="Times New Roman" w:hAnsi="Times New Roman" w:cs="Times New Roman"/>
+          <w:b/>
+        </w:rPr>
+      </w:pPr>
+    </w:p>
+    <w:p>
+      <w:pPr>
+        <w:jc w:val="center"/>
+        <w:rPr>
+          <w:rFonts w:ascii="Times New Roman" w:hAnsi="Times New Roman" w:cs="Times New Roman"/>
+          <w:b/>
+        </w:rPr>
+      </w:pPr>
+    </w:p>
+    <w:p>
+      <w:pPr>
+        <w:jc w:val="center"/>
+        <w:rPr>
+          <w:rFonts w:ascii="Times New Roman" w:hAnsi="Times New Roman" w:cs="Times New Roman"/>
+          <w:b/>
+          <w:sz w:val="20"/>
+          <w:szCs w:val="20"/>
+        </w:rPr>
+      </w:pPr>
+      <w:r>
+        <w:rPr>
+          <w:rFonts w:ascii="Times New Roman" w:hAnsi="Times New Roman" w:cs="Times New Roman"/>
+          <w:b/>
+          <w:sz w:val="20"/>
+          <w:szCs w:val="20"/>
+        </w:rPr>
+        <w:t>TEAM</w:t>
+      </w:r>
+    </w:p>
+    <w:p>
+      <w:pPr>
+        <w:jc w:val="center"/>
+        <w:rPr>
+          <w:rFonts w:ascii="Times New Roman" w:hAnsi="Times New Roman" w:cs="Times New Roman"/>
+          <w:b/>
+          <w:sz w:val="20"/>
+          <w:szCs w:val="20"/>
+        </w:rPr>
+      </w:pPr>
+      <w:r>
+        <w:rPr>
+          <w:rFonts w:ascii="Times New Roman" w:hAnsi="Times New Roman" w:cs="Times New Roman"/>
+          <w:b/>
+          <w:sz w:val="20"/>
+          <w:szCs w:val="20"/>
+        </w:rPr>
+        <w:t>ANISH SINGH WALIA- REG-No:15BIT0116</w:t>
+      </w:r>
+    </w:p>
+    <w:p>
+      <w:pPr>
+        <w:jc w:val="center"/>
+        <w:rPr>
+          <w:rFonts w:ascii="Times New Roman" w:hAnsi="Times New Roman" w:cs="Times New Roman"/>
+          <w:b/>
+          <w:sz w:val="20"/>
+          <w:szCs w:val="20"/>
+        </w:rPr>
+      </w:pPr>
+      <w:r>
+        <w:rPr>
+          <w:rFonts w:ascii="Times New Roman" w:hAnsi="Times New Roman" w:cs="Times New Roman"/>
+          <w:b/>
+          <w:sz w:val="20"/>
+          <w:szCs w:val="20"/>
+        </w:rPr>
+        <w:t>VINAY-15BIT0165</w:t>
+      </w:r>
+    </w:p>
+    <w:p>
+      <w:pPr>
+        <w:jc w:val="center"/>
+        <w:rPr>
+          <w:rFonts w:ascii="Times New Roman" w:hAnsi="Times New Roman" w:cs="Times New Roman"/>
+          <w:b/>
+          <w:sz w:val="20"/>
+          <w:szCs w:val="20"/>
+        </w:rPr>
+      </w:pPr>
+      <w:r>
+        <w:rPr>
+          <w:rFonts w:ascii="Times New Roman" w:hAnsi="Times New Roman" w:cs="Times New Roman"/>
+          <w:b/>
+          <w:sz w:val="20"/>
+          <w:szCs w:val="20"/>
+        </w:rPr>
+        <w:t>KRISHNA YADAV-15BIT0088</w:t>
+      </w:r>
+    </w:p>
+    <w:p>
+      <w:pPr>
+        <w:rPr>
+          <w:rFonts w:ascii="Times New Roman" w:hAnsi="Times New Roman" w:cs="Times New Roman"/>
+          <w:b/>
+          <w:sz w:val="20"/>
+          <w:szCs w:val="20"/>
         </w:rPr>
       </w:pPr>
     </w:p>
@@ -134,6 +241,41 @@
     </w:p>
     <w:p>
       <w:pPr>
+        <w:rPr>
+          <w:rFonts w:ascii="Times New Roman" w:hAnsi="Times New Roman" w:cs="Times New Roman"/>
+        </w:rPr>
+      </w:pPr>
+    </w:p>
+    <w:p>
+      <w:pPr>
+        <w:rPr>
+          <w:rFonts w:ascii="Times New Roman" w:hAnsi="Times New Roman" w:cs="Times New Roman"/>
+        </w:rPr>
+      </w:pPr>
+      <w:r>
+        <w:rPr>
+          <w:rFonts w:ascii="Times New Roman" w:hAnsi="Times New Roman" w:cs="Times New Roman"/>
+          <w:b/>
+        </w:rPr>
+        <w:t>SUMMARY</w:t>
+      </w:r>
+      <w:r>
+        <w:rPr>
+          <w:rFonts w:ascii="Times New Roman" w:hAnsi="Times New Roman" w:cs="Times New Roman"/>
+        </w:rPr>
+        <w:t>- Review 2 will contain mostly ab</w:t>
+      </w:r>
+      <w:bookmarkStart w:id="0" w:name="_GoBack"/>
+      <w:bookmarkEnd w:id="0"/>
+      <w:r>
+        <w:rPr>
+          <w:rFonts w:ascii="Times New Roman" w:hAnsi="Times New Roman" w:cs="Times New Roman"/>
+        </w:rPr>
+        <w:t>out data preparation, data preprocessing, descriptive data analytics (what is happening?) using various statistical and data visualization techniques, analyzing the human resources data set, doing multi-variate, bi-variate and univariate analysis. Then using the knowledge extracted and inferred from descriptive analytics to do predictive modelling and model building and designing the architecture of the model.</w:t>
+      </w:r>
+    </w:p>
+    <w:p>
+      <w:pPr>
         <w:jc w:val="center"/>
         <w:rPr>
           <w:rFonts w:ascii="Times New Roman" w:hAnsi="Times New Roman" w:cs="Times New Roman"/>
@@ -152,23 +294,7 @@
           <w:rFonts w:ascii="Times New Roman" w:hAnsi="Times New Roman" w:cs="Times New Roman"/>
           <w:b/>
         </w:rPr>
-        <w:t xml:space="preserve">1)Dataset </w:t>
-      </w:r>
-      <w:proofErr w:type="gramStart"/>
-      <w:r>
-        <w:rPr>
-          <w:rFonts w:ascii="Times New Roman" w:hAnsi="Times New Roman" w:cs="Times New Roman"/>
-          <w:b/>
-        </w:rPr>
-        <w:t>name</w:t>
-      </w:r>
-      <w:proofErr w:type="gramEnd"/>
-      <w:r>
-        <w:rPr>
-          <w:rFonts w:ascii="Times New Roman" w:hAnsi="Times New Roman" w:cs="Times New Roman"/>
-          <w:b/>
-        </w:rPr>
-        <w:t>-</w:t>
+        <w:t>1)Dataset -</w:t>
       </w:r>
       <w:r>
         <w:rPr>
@@ -1251,6 +1377,7 @@
           <w:sz w:val="20"/>
           <w:szCs w:val="20"/>
         </w:rPr>
+        <w:lastRenderedPageBreak/>
         <w:t xml:space="preserve"> $ salary             </w:t>
       </w:r>
       <w:proofErr w:type="gramStart"/>
@@ -1331,7 +1458,6 @@
         <w:rPr>
           <w:noProof/>
         </w:rPr>
-        <w:lastRenderedPageBreak/>
         <w:drawing>
           <wp:inline distT="0" distB="0" distL="0" distR="0" wp14:anchorId="17871B2B" wp14:editId="4C34F2D4">
             <wp:extent cx="5943600" cy="3356610"/>
@@ -1387,11 +1513,13 @@
       <w:pPr>
         <w:rPr>
           <w:rFonts w:ascii="Times New Roman" w:hAnsi="Times New Roman" w:cs="Times New Roman"/>
-        </w:rPr>
-      </w:pPr>
-      <w:r>
-        <w:rPr>
-          <w:rFonts w:ascii="Times New Roman" w:hAnsi="Times New Roman" w:cs="Times New Roman"/>
+          <w:i/>
+        </w:rPr>
+      </w:pPr>
+      <w:r>
+        <w:rPr>
+          <w:rFonts w:ascii="Times New Roman" w:hAnsi="Times New Roman" w:cs="Times New Roman"/>
+          <w:i/>
         </w:rPr>
         <w:t>DATA PRE-PROCESSING</w:t>
       </w:r>
@@ -2704,15 +2832,7 @@
         <w:rPr>
           <w:rFonts w:ascii="Times New Roman" w:hAnsi="Times New Roman" w:cs="Times New Roman"/>
         </w:rPr>
-        <w:t>BOX PLOTS obtained wh</w:t>
-      </w:r>
-      <w:bookmarkStart w:id="0" w:name="_GoBack"/>
-      <w:bookmarkEnd w:id="0"/>
-      <w:r>
-        <w:rPr>
-          <w:rFonts w:ascii="Times New Roman" w:hAnsi="Times New Roman" w:cs="Times New Roman"/>
-        </w:rPr>
-        <w:t>ile analyzing the dataset.</w:t>
+        <w:t>BOX PLOTS obtained while analyzing the dataset.</w:t>
       </w:r>
     </w:p>
     <w:p>
@@ -2798,21 +2918,7 @@
         <w:rPr>
           <w:rFonts w:ascii="Times New Roman" w:hAnsi="Times New Roman" w:cs="Times New Roman"/>
         </w:rPr>
-        <w:t xml:space="preserve">In the above </w:t>
-      </w:r>
-      <w:proofErr w:type="gramStart"/>
-      <w:r>
-        <w:rPr>
-          <w:rFonts w:ascii="Times New Roman" w:hAnsi="Times New Roman" w:cs="Times New Roman"/>
-        </w:rPr>
-        <w:t>plot</w:t>
-      </w:r>
-      <w:proofErr w:type="gramEnd"/>
-      <w:r>
-        <w:rPr>
-          <w:rFonts w:ascii="Times New Roman" w:hAnsi="Times New Roman" w:cs="Times New Roman"/>
-        </w:rPr>
-        <w:t xml:space="preserve"> we can see that employee who left have lower median satisfaction levels of around 0.35. Employee who didn’t leave the company have higher median satisfaction levels of around 0.60.</w:t>
+        <w:t>In the above plot we can see that employee who left have lower median satisfaction levels of around 0.35. Employee who didn’t leave the company have higher median satisfaction levels of around 0.60.</w:t>
       </w:r>
     </w:p>
     <w:p>

</xml_diff>